<commit_message>
v0.03 commit 오류  대체 수정
</commit_message>
<xml_diff>
--- a/doc/2_ 프로젝트 계획서/프로젝트 계획서 Template_v0.03.docx
+++ b/doc/2_ 프로젝트 계획서/프로젝트 계획서 Template_v0.03.docx
@@ -794,8 +794,6 @@
             </w:r>
           </w:p>
         </w:tc>
-        <w:bookmarkStart w:id="2" w:name="_GoBack"/>
-        <w:bookmarkEnd w:id="2"/>
       </w:tr>
       <w:tr>
         <w:trPr>
@@ -830,13 +828,7 @@
               <w:rPr>
                 <w:kern w:val="0"/>
               </w:rPr>
-              <w:t>.0</w:t>
-            </w:r>
-            <w:r>
-              <w:rPr>
-                <w:kern w:val="0"/>
-              </w:rPr>
-              <w:t>5</w:t>
+              <w:t>.05</w:t>
             </w:r>
           </w:p>
         </w:tc>
@@ -884,11 +876,6 @@
             <w:vAlign w:val="center"/>
           </w:tcPr>
           <w:p>
-            <w:pPr>
-              <w:rPr>
-                <w:rFonts w:hint="eastAsia"/>
-              </w:rPr>
-            </w:pPr>
             <w:r>
               <w:rPr>
                 <w:rFonts w:hint="eastAsia"/>
@@ -956,11 +943,6 @@
             </w:r>
           </w:p>
           <w:p>
-            <w:pPr>
-              <w:rPr>
-                <w:rFonts w:hint="eastAsia"/>
-              </w:rPr>
-            </w:pPr>
             <w:r>
               <w:rPr>
                 <w:rFonts w:hint="eastAsia"/>
@@ -2677,37 +2659,37 @@
       <w:r>
         <w:br w:type="page"/>
       </w:r>
-      <w:bookmarkStart w:id="3" w:name="#68a31c0d"/>
-      <w:bookmarkStart w:id="4" w:name="#68a31c0e"/>
+      <w:bookmarkStart w:id="2" w:name="#68a31c0d"/>
+      <w:bookmarkStart w:id="3" w:name="#68a31c0e"/>
+      <w:bookmarkEnd w:id="2"/>
       <w:bookmarkEnd w:id="3"/>
+    </w:p>
+    <w:p>
+      <w:pPr>
+        <w:pStyle w:val="1"/>
+      </w:pPr>
+      <w:bookmarkStart w:id="4" w:name="_Toc447537505"/>
+      <w:r>
+        <w:rPr>
+          <w:rFonts w:hint="eastAsia"/>
+        </w:rPr>
+        <w:lastRenderedPageBreak/>
+        <w:t>프로젝트 개요</w:t>
+      </w:r>
       <w:bookmarkEnd w:id="4"/>
     </w:p>
     <w:p>
       <w:pPr>
-        <w:pStyle w:val="1"/>
-      </w:pPr>
-      <w:bookmarkStart w:id="5" w:name="_Toc447537505"/>
-      <w:r>
-        <w:rPr>
-          <w:rFonts w:hint="eastAsia"/>
-        </w:rPr>
-        <w:lastRenderedPageBreak/>
-        <w:t>프로젝트 개요</w:t>
+        <w:pStyle w:val="2"/>
+      </w:pPr>
+      <w:bookmarkStart w:id="5" w:name="_Toc447537506"/>
+      <w:r>
+        <w:rPr>
+          <w:rFonts w:hint="eastAsia"/>
+        </w:rPr>
+        <w:t>목적</w:t>
       </w:r>
       <w:bookmarkEnd w:id="5"/>
-    </w:p>
-    <w:p>
-      <w:pPr>
-        <w:pStyle w:val="2"/>
-      </w:pPr>
-      <w:bookmarkStart w:id="6" w:name="_Toc447537506"/>
-      <w:r>
-        <w:rPr>
-          <w:rFonts w:hint="eastAsia"/>
-        </w:rPr>
-        <w:t>목적</w:t>
-      </w:r>
-      <w:bookmarkEnd w:id="6"/>
     </w:p>
     <w:tbl>
       <w:tblPr>
@@ -3289,14 +3271,14 @@
       <w:pPr>
         <w:pStyle w:val="2"/>
       </w:pPr>
-      <w:bookmarkStart w:id="7" w:name="_Toc447537507"/>
+      <w:bookmarkStart w:id="6" w:name="_Toc447537507"/>
       <w:r>
         <w:rPr>
           <w:rFonts w:hint="eastAsia"/>
         </w:rPr>
         <w:t>주요 일정</w:t>
       </w:r>
-      <w:bookmarkEnd w:id="7"/>
+      <w:bookmarkEnd w:id="6"/>
     </w:p>
     <w:tbl>
       <w:tblPr>
@@ -3916,7 +3898,7 @@
       <w:pPr>
         <w:pStyle w:val="2"/>
       </w:pPr>
-      <w:bookmarkStart w:id="8" w:name="_Toc447537508"/>
+      <w:bookmarkStart w:id="7" w:name="_Toc447537508"/>
       <w:r>
         <w:rPr>
           <w:rFonts w:hint="eastAsia"/>
@@ -3924,7 +3906,7 @@
         <w:lastRenderedPageBreak/>
         <w:t>조직</w:t>
       </w:r>
-      <w:bookmarkEnd w:id="8"/>
+      <w:bookmarkEnd w:id="7"/>
     </w:p>
     <w:tbl>
       <w:tblPr>
@@ -3954,7 +3936,7 @@
                 <w:rStyle w:val="ae"/>
               </w:rPr>
             </w:pPr>
-            <w:bookmarkStart w:id="9" w:name="_Toc287096150"/>
+            <w:bookmarkStart w:id="8" w:name="_Toc287096150"/>
             <w:r>
               <w:rPr>
                 <w:rStyle w:val="ae"/>
@@ -4061,14 +4043,14 @@
       <w:pPr>
         <w:pStyle w:val="3"/>
       </w:pPr>
-      <w:bookmarkStart w:id="10" w:name="_Toc447537509"/>
+      <w:bookmarkStart w:id="9" w:name="_Toc447537509"/>
       <w:r>
         <w:rPr>
           <w:rFonts w:hint="eastAsia"/>
         </w:rPr>
         <w:t>조직도</w:t>
       </w:r>
-      <w:bookmarkEnd w:id="10"/>
+      <w:bookmarkEnd w:id="9"/>
     </w:p>
     <w:p>
       <w:r>
@@ -4118,14 +4100,14 @@
       <w:pPr>
         <w:pStyle w:val="3"/>
       </w:pPr>
-      <w:bookmarkStart w:id="11" w:name="_Toc447537510"/>
+      <w:bookmarkStart w:id="10" w:name="_Toc447537510"/>
       <w:r>
         <w:rPr>
           <w:rFonts w:hint="eastAsia"/>
         </w:rPr>
         <w:t>역할 및 책임</w:t>
       </w:r>
-      <w:bookmarkEnd w:id="11"/>
+      <w:bookmarkEnd w:id="10"/>
     </w:p>
     <w:tbl>
       <w:tblPr>
@@ -4507,7 +4489,7 @@
       <w:pPr>
         <w:pStyle w:val="2"/>
       </w:pPr>
-      <w:bookmarkStart w:id="12" w:name="_Toc447537511"/>
+      <w:bookmarkStart w:id="11" w:name="_Toc447537511"/>
       <w:r>
         <w:rPr>
           <w:rFonts w:hint="eastAsia"/>
@@ -4515,7 +4497,7 @@
         <w:lastRenderedPageBreak/>
         <w:t>생명주기 모델</w:t>
       </w:r>
-      <w:bookmarkEnd w:id="12"/>
+      <w:bookmarkEnd w:id="11"/>
     </w:p>
     <w:tbl>
       <w:tblPr>
@@ -5028,12 +5010,576 @@
       <w:pPr>
         <w:pStyle w:val="2"/>
       </w:pPr>
-      <w:bookmarkStart w:id="13" w:name="_Toc447537512"/>
+      <w:bookmarkStart w:id="12" w:name="_Toc447537512"/>
       <w:r>
         <w:rPr>
           <w:rFonts w:hint="eastAsia"/>
         </w:rPr>
         <w:t>도구</w:t>
+      </w:r>
+      <w:bookmarkEnd w:id="12"/>
+    </w:p>
+    <w:tbl>
+      <w:tblPr>
+        <w:tblpPr w:leftFromText="142" w:rightFromText="142" w:vertAnchor="text" w:horzAnchor="margin" w:tblpY="45"/>
+        <w:tblW w:w="0" w:type="auto"/>
+        <w:tblBorders>
+          <w:top w:val="single" w:sz="4" w:space="0" w:color="auto"/>
+          <w:left w:val="single" w:sz="4" w:space="0" w:color="auto"/>
+          <w:bottom w:val="single" w:sz="4" w:space="0" w:color="auto"/>
+          <w:right w:val="single" w:sz="4" w:space="0" w:color="auto"/>
+          <w:insideH w:val="single" w:sz="4" w:space="0" w:color="auto"/>
+          <w:insideV w:val="single" w:sz="4" w:space="0" w:color="auto"/>
+        </w:tblBorders>
+        <w:tblLook w:val="04A0" w:firstRow="1" w:lastRow="0" w:firstColumn="1" w:lastColumn="0" w:noHBand="0" w:noVBand="1"/>
+      </w:tblPr>
+      <w:tblGrid>
+        <w:gridCol w:w="8494"/>
+      </w:tblGrid>
+      <w:tr>
+        <w:tc>
+          <w:tcPr>
+            <w:tcW w:w="8538" w:type="dxa"/>
+          </w:tcPr>
+          <w:p>
+            <w:pPr>
+              <w:rPr>
+                <w:rStyle w:val="ae"/>
+              </w:rPr>
+            </w:pPr>
+            <w:r>
+              <w:rPr>
+                <w:rStyle w:val="ae"/>
+                <w:rFonts w:hint="eastAsia"/>
+              </w:rPr>
+              <w:t>프로젝트에</w:t>
+            </w:r>
+            <w:r>
+              <w:rPr>
+                <w:rStyle w:val="ae"/>
+                <w:rFonts w:hint="eastAsia"/>
+              </w:rPr>
+              <w:t xml:space="preserve"> </w:t>
+            </w:r>
+            <w:r>
+              <w:rPr>
+                <w:rStyle w:val="ae"/>
+                <w:rFonts w:hint="eastAsia"/>
+              </w:rPr>
+              <w:t>적용할</w:t>
+            </w:r>
+            <w:r>
+              <w:rPr>
+                <w:rStyle w:val="ae"/>
+                <w:rFonts w:hint="eastAsia"/>
+              </w:rPr>
+              <w:t xml:space="preserve"> </w:t>
+            </w:r>
+            <w:r>
+              <w:rPr>
+                <w:rStyle w:val="ae"/>
+                <w:rFonts w:hint="eastAsia"/>
+              </w:rPr>
+              <w:t>도구에</w:t>
+            </w:r>
+            <w:r>
+              <w:rPr>
+                <w:rStyle w:val="ae"/>
+                <w:rFonts w:hint="eastAsia"/>
+              </w:rPr>
+              <w:t xml:space="preserve"> </w:t>
+            </w:r>
+            <w:r>
+              <w:rPr>
+                <w:rStyle w:val="ae"/>
+                <w:rFonts w:hint="eastAsia"/>
+              </w:rPr>
+              <w:t>대한</w:t>
+            </w:r>
+            <w:r>
+              <w:rPr>
+                <w:rStyle w:val="ae"/>
+                <w:rFonts w:hint="eastAsia"/>
+              </w:rPr>
+              <w:t xml:space="preserve"> </w:t>
+            </w:r>
+            <w:r>
+              <w:rPr>
+                <w:rStyle w:val="ae"/>
+                <w:rFonts w:hint="eastAsia"/>
+              </w:rPr>
+              <w:t>설명을</w:t>
+            </w:r>
+            <w:r>
+              <w:rPr>
+                <w:rStyle w:val="ae"/>
+                <w:rFonts w:hint="eastAsia"/>
+              </w:rPr>
+              <w:t xml:space="preserve"> </w:t>
+            </w:r>
+            <w:r>
+              <w:rPr>
+                <w:rStyle w:val="ae"/>
+                <w:rFonts w:hint="eastAsia"/>
+              </w:rPr>
+              <w:t>기술한다</w:t>
+            </w:r>
+            <w:r>
+              <w:rPr>
+                <w:rStyle w:val="ae"/>
+                <w:rFonts w:hint="eastAsia"/>
+              </w:rPr>
+              <w:t>.</w:t>
+            </w:r>
+            <w:r>
+              <w:rPr>
+                <w:rStyle w:val="ae"/>
+                <w:rFonts w:hint="eastAsia"/>
+              </w:rPr>
+              <w:t xml:space="preserve"> </w:t>
+            </w:r>
+          </w:p>
+          <w:p>
+            <w:pPr>
+              <w:rPr>
+                <w:rStyle w:val="ae"/>
+              </w:rPr>
+            </w:pPr>
+            <w:r>
+              <w:rPr>
+                <w:rStyle w:val="ae"/>
+              </w:rPr>
+              <w:t>E</w:t>
+            </w:r>
+            <w:r>
+              <w:rPr>
+                <w:rStyle w:val="ae"/>
+                <w:rFonts w:hint="eastAsia"/>
+              </w:rPr>
+              <w:t xml:space="preserve">x) </w:t>
+            </w:r>
+            <w:r>
+              <w:rPr>
+                <w:rStyle w:val="ae"/>
+                <w:rFonts w:hint="eastAsia"/>
+              </w:rPr>
+              <w:t>일정관리</w:t>
+            </w:r>
+            <w:r>
+              <w:rPr>
+                <w:rStyle w:val="ae"/>
+                <w:rFonts w:hint="eastAsia"/>
+              </w:rPr>
+              <w:t xml:space="preserve"> </w:t>
+            </w:r>
+            <w:r>
+              <w:rPr>
+                <w:rStyle w:val="ae"/>
+                <w:rFonts w:hint="eastAsia"/>
+              </w:rPr>
+              <w:t>도구</w:t>
+            </w:r>
+            <w:r>
+              <w:rPr>
+                <w:rStyle w:val="ae"/>
+                <w:rFonts w:hint="eastAsia"/>
+              </w:rPr>
+              <w:t xml:space="preserve">, </w:t>
+            </w:r>
+            <w:r>
+              <w:rPr>
+                <w:rStyle w:val="ae"/>
+                <w:rFonts w:hint="eastAsia"/>
+              </w:rPr>
+              <w:t>형상관리</w:t>
+            </w:r>
+            <w:r>
+              <w:rPr>
+                <w:rStyle w:val="ae"/>
+                <w:rFonts w:hint="eastAsia"/>
+              </w:rPr>
+              <w:t xml:space="preserve"> </w:t>
+            </w:r>
+            <w:r>
+              <w:rPr>
+                <w:rStyle w:val="ae"/>
+                <w:rFonts w:hint="eastAsia"/>
+              </w:rPr>
+              <w:t>도구</w:t>
+            </w:r>
+            <w:r>
+              <w:rPr>
+                <w:rStyle w:val="ae"/>
+                <w:rFonts w:hint="eastAsia"/>
+              </w:rPr>
+              <w:t xml:space="preserve"> </w:t>
+            </w:r>
+            <w:r>
+              <w:rPr>
+                <w:rStyle w:val="ae"/>
+                <w:rFonts w:hint="eastAsia"/>
+              </w:rPr>
+              <w:t>등</w:t>
+            </w:r>
+            <w:proofErr w:type="gramStart"/>
+            <w:r>
+              <w:rPr>
+                <w:rStyle w:val="ae"/>
+                <w:rFonts w:hint="eastAsia"/>
+              </w:rPr>
+              <w:t>..</w:t>
+            </w:r>
+            <w:proofErr w:type="gramEnd"/>
+          </w:p>
+        </w:tc>
+      </w:tr>
+      <w:bookmarkEnd w:id="8"/>
+    </w:tbl>
+    <w:p/>
+    <w:p>
+      <w:r>
+        <w:rPr>
+          <w:rFonts w:hint="eastAsia"/>
+        </w:rPr>
+        <w:t xml:space="preserve"> </w:t>
+      </w:r>
+      <w:r>
+        <w:rPr>
+          <w:rFonts w:hint="eastAsia"/>
+        </w:rPr>
+        <w:t>본</w:t>
+      </w:r>
+      <w:r>
+        <w:rPr>
+          <w:rFonts w:hint="eastAsia"/>
+        </w:rPr>
+        <w:t xml:space="preserve"> </w:t>
+      </w:r>
+      <w:r>
+        <w:rPr>
+          <w:rFonts w:hint="eastAsia"/>
+        </w:rPr>
+        <w:t>프로젝트에서</w:t>
+      </w:r>
+      <w:r>
+        <w:rPr>
+          <w:rFonts w:hint="eastAsia"/>
+        </w:rPr>
+        <w:t xml:space="preserve"> </w:t>
+      </w:r>
+      <w:r>
+        <w:rPr>
+          <w:rFonts w:hint="eastAsia"/>
+        </w:rPr>
+        <w:t>사용할</w:t>
+      </w:r>
+      <w:r>
+        <w:rPr>
+          <w:rFonts w:hint="eastAsia"/>
+        </w:rPr>
+        <w:t xml:space="preserve"> </w:t>
+      </w:r>
+      <w:r>
+        <w:rPr>
+          <w:rFonts w:hint="eastAsia"/>
+        </w:rPr>
+        <w:t>일정관리</w:t>
+      </w:r>
+      <w:r>
+        <w:rPr>
+          <w:rFonts w:hint="eastAsia"/>
+        </w:rPr>
+        <w:t xml:space="preserve"> </w:t>
+      </w:r>
+      <w:r>
+        <w:rPr>
+          <w:rFonts w:hint="eastAsia"/>
+        </w:rPr>
+        <w:t>도구는</w:t>
+      </w:r>
+      <w:r>
+        <w:rPr>
+          <w:rFonts w:hint="eastAsia"/>
+        </w:rPr>
+        <w:t xml:space="preserve"> </w:t>
+      </w:r>
+      <w:proofErr w:type="spellStart"/>
+      <w:r>
+        <w:t>Redmine</w:t>
+      </w:r>
+      <w:proofErr w:type="spellEnd"/>
+      <w:r>
+        <w:rPr>
+          <w:rFonts w:hint="eastAsia"/>
+        </w:rPr>
+        <w:t>이며</w:t>
+      </w:r>
+      <w:r>
+        <w:rPr>
+          <w:rFonts w:hint="eastAsia"/>
+        </w:rPr>
+        <w:t xml:space="preserve"> </w:t>
+      </w:r>
+      <w:r>
+        <w:rPr>
+          <w:rFonts w:hint="eastAsia"/>
+        </w:rPr>
+        <w:t>형상관리</w:t>
+      </w:r>
+      <w:r>
+        <w:rPr>
+          <w:rFonts w:hint="eastAsia"/>
+        </w:rPr>
+        <w:t xml:space="preserve"> </w:t>
+      </w:r>
+      <w:r>
+        <w:rPr>
+          <w:rFonts w:hint="eastAsia"/>
+        </w:rPr>
+        <w:t>도구는</w:t>
+      </w:r>
+      <w:r>
+        <w:rPr>
+          <w:rFonts w:hint="eastAsia"/>
+        </w:rPr>
+        <w:t xml:space="preserve"> </w:t>
+      </w:r>
+      <w:r>
+        <w:t xml:space="preserve">Tortoise </w:t>
+      </w:r>
+      <w:proofErr w:type="spellStart"/>
+      <w:r>
+        <w:t>Git</w:t>
+      </w:r>
+      <w:proofErr w:type="spellEnd"/>
+      <w:r>
+        <w:rPr>
+          <w:rFonts w:hint="eastAsia"/>
+        </w:rPr>
+        <w:t>이다</w:t>
+      </w:r>
+      <w:r>
+        <w:rPr>
+          <w:rFonts w:hint="eastAsia"/>
+        </w:rPr>
+        <w:t>.</w:t>
+      </w:r>
+    </w:p>
+    <w:tbl>
+      <w:tblPr>
+        <w:tblStyle w:val="a9"/>
+        <w:tblW w:w="0" w:type="auto"/>
+        <w:tblLook w:val="04A0" w:firstRow="1" w:lastRow="0" w:firstColumn="1" w:lastColumn="0" w:noHBand="0" w:noVBand="1"/>
+      </w:tblPr>
+      <w:tblGrid>
+        <w:gridCol w:w="4247"/>
+        <w:gridCol w:w="4247"/>
+      </w:tblGrid>
+      <w:tr>
+        <w:tc>
+          <w:tcPr>
+            <w:tcW w:w="4247" w:type="dxa"/>
+          </w:tcPr>
+          <w:p>
+            <w:r>
+              <w:rPr>
+                <w:rFonts w:hint="eastAsia"/>
+              </w:rPr>
+              <w:t>일정</w:t>
+            </w:r>
+            <w:r>
+              <w:rPr>
+                <w:rFonts w:hint="eastAsia"/>
+              </w:rPr>
+              <w:t xml:space="preserve"> </w:t>
+            </w:r>
+            <w:r>
+              <w:rPr>
+                <w:rFonts w:hint="eastAsia"/>
+              </w:rPr>
+              <w:t>관리</w:t>
+            </w:r>
+          </w:p>
+        </w:tc>
+        <w:tc>
+          <w:tcPr>
+            <w:tcW w:w="4247" w:type="dxa"/>
+          </w:tcPr>
+          <w:p>
+            <w:proofErr w:type="spellStart"/>
+            <w:r>
+              <w:t>Redmine</w:t>
+            </w:r>
+            <w:proofErr w:type="spellEnd"/>
+          </w:p>
+        </w:tc>
+      </w:tr>
+      <w:tr>
+        <w:tc>
+          <w:tcPr>
+            <w:tcW w:w="4247" w:type="dxa"/>
+          </w:tcPr>
+          <w:p>
+            <w:r>
+              <w:rPr>
+                <w:rFonts w:hint="eastAsia"/>
+              </w:rPr>
+              <w:t>형상</w:t>
+            </w:r>
+            <w:r>
+              <w:rPr>
+                <w:rFonts w:hint="eastAsia"/>
+              </w:rPr>
+              <w:t xml:space="preserve"> </w:t>
+            </w:r>
+            <w:r>
+              <w:rPr>
+                <w:rFonts w:hint="eastAsia"/>
+              </w:rPr>
+              <w:t>관리</w:t>
+            </w:r>
+          </w:p>
+        </w:tc>
+        <w:tc>
+          <w:tcPr>
+            <w:tcW w:w="4247" w:type="dxa"/>
+          </w:tcPr>
+          <w:p>
+            <w:r>
+              <w:t xml:space="preserve">Tortoise </w:t>
+            </w:r>
+            <w:proofErr w:type="spellStart"/>
+            <w:r>
+              <w:t>Git</w:t>
+            </w:r>
+            <w:proofErr w:type="spellEnd"/>
+          </w:p>
+        </w:tc>
+      </w:tr>
+      <w:tr>
+        <w:tc>
+          <w:tcPr>
+            <w:tcW w:w="4247" w:type="dxa"/>
+          </w:tcPr>
+          <w:p>
+            <w:r>
+              <w:rPr>
+                <w:rFonts w:hint="eastAsia"/>
+              </w:rPr>
+              <w:t>코드</w:t>
+            </w:r>
+            <w:r>
+              <w:rPr>
+                <w:rFonts w:hint="eastAsia"/>
+              </w:rPr>
+              <w:t xml:space="preserve"> </w:t>
+            </w:r>
+            <w:r>
+              <w:rPr>
+                <w:rFonts w:hint="eastAsia"/>
+              </w:rPr>
+              <w:t>작성</w:t>
+            </w:r>
+          </w:p>
+        </w:tc>
+        <w:tc>
+          <w:tcPr>
+            <w:tcW w:w="4247" w:type="dxa"/>
+          </w:tcPr>
+          <w:p>
+            <w:r>
+              <w:t>Eclipse</w:t>
+            </w:r>
+            <w:r>
+              <w:t xml:space="preserve"> (</w:t>
+            </w:r>
+            <w:r>
+              <w:rPr>
+                <w:rFonts w:hint="eastAsia"/>
+              </w:rPr>
+              <w:t>Java)</w:t>
+            </w:r>
+          </w:p>
+        </w:tc>
+      </w:tr>
+      <w:tr>
+        <w:tc>
+          <w:tcPr>
+            <w:tcW w:w="4247" w:type="dxa"/>
+          </w:tcPr>
+          <w:p>
+            <w:r>
+              <w:rPr>
+                <w:rFonts w:hint="eastAsia"/>
+              </w:rPr>
+              <w:t>문서</w:t>
+            </w:r>
+            <w:r>
+              <w:rPr>
+                <w:rFonts w:hint="eastAsia"/>
+              </w:rPr>
+              <w:t xml:space="preserve"> </w:t>
+            </w:r>
+            <w:r>
+              <w:rPr>
+                <w:rFonts w:hint="eastAsia"/>
+              </w:rPr>
+              <w:t>도구</w:t>
+            </w:r>
+          </w:p>
+        </w:tc>
+        <w:tc>
+          <w:tcPr>
+            <w:tcW w:w="4247" w:type="dxa"/>
+          </w:tcPr>
+          <w:p>
+            <w:r>
+              <w:rPr>
+                <w:rFonts w:hint="eastAsia"/>
+              </w:rPr>
+              <w:t>MS word</w:t>
+            </w:r>
+          </w:p>
+        </w:tc>
+      </w:tr>
+      <w:tr>
+        <w:tc>
+          <w:tcPr>
+            <w:tcW w:w="4247" w:type="dxa"/>
+          </w:tcPr>
+          <w:p/>
+        </w:tc>
+        <w:tc>
+          <w:tcPr>
+            <w:tcW w:w="4247" w:type="dxa"/>
+          </w:tcPr>
+          <w:p/>
+        </w:tc>
+      </w:tr>
+    </w:tbl>
+    <w:p/>
+    <w:p>
+      <w:r>
+        <w:br w:type="page"/>
+      </w:r>
+    </w:p>
+    <w:p>
+      <w:pPr>
+        <w:pStyle w:val="1"/>
+      </w:pPr>
+      <w:bookmarkStart w:id="13" w:name="_Toc447537513"/>
+      <w:r>
+        <w:rPr>
+          <w:rFonts w:hint="eastAsia"/>
+        </w:rPr>
+        <w:lastRenderedPageBreak/>
+        <w:t>규모</w:t>
+      </w:r>
+      <w:r>
+        <w:rPr>
+          <w:rFonts w:hint="eastAsia"/>
+        </w:rPr>
+        <w:t xml:space="preserve"> 산정</w:t>
       </w:r>
       <w:bookmarkEnd w:id="13"/>
     </w:p>
@@ -5070,570 +5616,6 @@
                 <w:rStyle w:val="ae"/>
                 <w:rFonts w:hint="eastAsia"/>
               </w:rPr>
-              <w:t>프로젝트에</w:t>
-            </w:r>
-            <w:r>
-              <w:rPr>
-                <w:rStyle w:val="ae"/>
-                <w:rFonts w:hint="eastAsia"/>
-              </w:rPr>
-              <w:t xml:space="preserve"> </w:t>
-            </w:r>
-            <w:r>
-              <w:rPr>
-                <w:rStyle w:val="ae"/>
-                <w:rFonts w:hint="eastAsia"/>
-              </w:rPr>
-              <w:t>적용할</w:t>
-            </w:r>
-            <w:r>
-              <w:rPr>
-                <w:rStyle w:val="ae"/>
-                <w:rFonts w:hint="eastAsia"/>
-              </w:rPr>
-              <w:t xml:space="preserve"> </w:t>
-            </w:r>
-            <w:r>
-              <w:rPr>
-                <w:rStyle w:val="ae"/>
-                <w:rFonts w:hint="eastAsia"/>
-              </w:rPr>
-              <w:t>도구에</w:t>
-            </w:r>
-            <w:r>
-              <w:rPr>
-                <w:rStyle w:val="ae"/>
-                <w:rFonts w:hint="eastAsia"/>
-              </w:rPr>
-              <w:t xml:space="preserve"> </w:t>
-            </w:r>
-            <w:r>
-              <w:rPr>
-                <w:rStyle w:val="ae"/>
-                <w:rFonts w:hint="eastAsia"/>
-              </w:rPr>
-              <w:t>대한</w:t>
-            </w:r>
-            <w:r>
-              <w:rPr>
-                <w:rStyle w:val="ae"/>
-                <w:rFonts w:hint="eastAsia"/>
-              </w:rPr>
-              <w:t xml:space="preserve"> </w:t>
-            </w:r>
-            <w:r>
-              <w:rPr>
-                <w:rStyle w:val="ae"/>
-                <w:rFonts w:hint="eastAsia"/>
-              </w:rPr>
-              <w:t>설명을</w:t>
-            </w:r>
-            <w:r>
-              <w:rPr>
-                <w:rStyle w:val="ae"/>
-                <w:rFonts w:hint="eastAsia"/>
-              </w:rPr>
-              <w:t xml:space="preserve"> </w:t>
-            </w:r>
-            <w:r>
-              <w:rPr>
-                <w:rStyle w:val="ae"/>
-                <w:rFonts w:hint="eastAsia"/>
-              </w:rPr>
-              <w:t>기술한다</w:t>
-            </w:r>
-            <w:r>
-              <w:rPr>
-                <w:rStyle w:val="ae"/>
-                <w:rFonts w:hint="eastAsia"/>
-              </w:rPr>
-              <w:t>.</w:t>
-            </w:r>
-            <w:r>
-              <w:rPr>
-                <w:rStyle w:val="ae"/>
-                <w:rFonts w:hint="eastAsia"/>
-              </w:rPr>
-              <w:t xml:space="preserve"> </w:t>
-            </w:r>
-          </w:p>
-          <w:p>
-            <w:pPr>
-              <w:rPr>
-                <w:rStyle w:val="ae"/>
-              </w:rPr>
-            </w:pPr>
-            <w:r>
-              <w:rPr>
-                <w:rStyle w:val="ae"/>
-              </w:rPr>
-              <w:t>E</w:t>
-            </w:r>
-            <w:r>
-              <w:rPr>
-                <w:rStyle w:val="ae"/>
-                <w:rFonts w:hint="eastAsia"/>
-              </w:rPr>
-              <w:t xml:space="preserve">x) </w:t>
-            </w:r>
-            <w:r>
-              <w:rPr>
-                <w:rStyle w:val="ae"/>
-                <w:rFonts w:hint="eastAsia"/>
-              </w:rPr>
-              <w:t>일정관리</w:t>
-            </w:r>
-            <w:r>
-              <w:rPr>
-                <w:rStyle w:val="ae"/>
-                <w:rFonts w:hint="eastAsia"/>
-              </w:rPr>
-              <w:t xml:space="preserve"> </w:t>
-            </w:r>
-            <w:r>
-              <w:rPr>
-                <w:rStyle w:val="ae"/>
-                <w:rFonts w:hint="eastAsia"/>
-              </w:rPr>
-              <w:t>도구</w:t>
-            </w:r>
-            <w:r>
-              <w:rPr>
-                <w:rStyle w:val="ae"/>
-                <w:rFonts w:hint="eastAsia"/>
-              </w:rPr>
-              <w:t xml:space="preserve">, </w:t>
-            </w:r>
-            <w:r>
-              <w:rPr>
-                <w:rStyle w:val="ae"/>
-                <w:rFonts w:hint="eastAsia"/>
-              </w:rPr>
-              <w:t>형상관리</w:t>
-            </w:r>
-            <w:r>
-              <w:rPr>
-                <w:rStyle w:val="ae"/>
-                <w:rFonts w:hint="eastAsia"/>
-              </w:rPr>
-              <w:t xml:space="preserve"> </w:t>
-            </w:r>
-            <w:r>
-              <w:rPr>
-                <w:rStyle w:val="ae"/>
-                <w:rFonts w:hint="eastAsia"/>
-              </w:rPr>
-              <w:t>도구</w:t>
-            </w:r>
-            <w:r>
-              <w:rPr>
-                <w:rStyle w:val="ae"/>
-                <w:rFonts w:hint="eastAsia"/>
-              </w:rPr>
-              <w:t xml:space="preserve"> </w:t>
-            </w:r>
-            <w:r>
-              <w:rPr>
-                <w:rStyle w:val="ae"/>
-                <w:rFonts w:hint="eastAsia"/>
-              </w:rPr>
-              <w:t>등</w:t>
-            </w:r>
-            <w:proofErr w:type="gramStart"/>
-            <w:r>
-              <w:rPr>
-                <w:rStyle w:val="ae"/>
-                <w:rFonts w:hint="eastAsia"/>
-              </w:rPr>
-              <w:t>..</w:t>
-            </w:r>
-            <w:proofErr w:type="gramEnd"/>
-          </w:p>
-        </w:tc>
-      </w:tr>
-      <w:bookmarkEnd w:id="9"/>
-    </w:tbl>
-    <w:p/>
-    <w:p>
-      <w:r>
-        <w:rPr>
-          <w:rFonts w:hint="eastAsia"/>
-        </w:rPr>
-        <w:t xml:space="preserve"> </w:t>
-      </w:r>
-      <w:r>
-        <w:rPr>
-          <w:rFonts w:hint="eastAsia"/>
-        </w:rPr>
-        <w:t>본</w:t>
-      </w:r>
-      <w:r>
-        <w:rPr>
-          <w:rFonts w:hint="eastAsia"/>
-        </w:rPr>
-        <w:t xml:space="preserve"> </w:t>
-      </w:r>
-      <w:r>
-        <w:rPr>
-          <w:rFonts w:hint="eastAsia"/>
-        </w:rPr>
-        <w:t>프로젝트에서</w:t>
-      </w:r>
-      <w:r>
-        <w:rPr>
-          <w:rFonts w:hint="eastAsia"/>
-        </w:rPr>
-        <w:t xml:space="preserve"> </w:t>
-      </w:r>
-      <w:r>
-        <w:rPr>
-          <w:rFonts w:hint="eastAsia"/>
-        </w:rPr>
-        <w:t>사용할</w:t>
-      </w:r>
-      <w:r>
-        <w:rPr>
-          <w:rFonts w:hint="eastAsia"/>
-        </w:rPr>
-        <w:t xml:space="preserve"> </w:t>
-      </w:r>
-      <w:r>
-        <w:rPr>
-          <w:rFonts w:hint="eastAsia"/>
-        </w:rPr>
-        <w:t>일정관리</w:t>
-      </w:r>
-      <w:r>
-        <w:rPr>
-          <w:rFonts w:hint="eastAsia"/>
-        </w:rPr>
-        <w:t xml:space="preserve"> </w:t>
-      </w:r>
-      <w:r>
-        <w:rPr>
-          <w:rFonts w:hint="eastAsia"/>
-        </w:rPr>
-        <w:t>도구는</w:t>
-      </w:r>
-      <w:r>
-        <w:rPr>
-          <w:rFonts w:hint="eastAsia"/>
-        </w:rPr>
-        <w:t xml:space="preserve"> </w:t>
-      </w:r>
-      <w:proofErr w:type="spellStart"/>
-      <w:r>
-        <w:t>Redmine</w:t>
-      </w:r>
-      <w:proofErr w:type="spellEnd"/>
-      <w:r>
-        <w:rPr>
-          <w:rFonts w:hint="eastAsia"/>
-        </w:rPr>
-        <w:t>이며</w:t>
-      </w:r>
-      <w:r>
-        <w:rPr>
-          <w:rFonts w:hint="eastAsia"/>
-        </w:rPr>
-        <w:t xml:space="preserve"> </w:t>
-      </w:r>
-      <w:r>
-        <w:rPr>
-          <w:rFonts w:hint="eastAsia"/>
-        </w:rPr>
-        <w:t>형상관리</w:t>
-      </w:r>
-      <w:r>
-        <w:rPr>
-          <w:rFonts w:hint="eastAsia"/>
-        </w:rPr>
-        <w:t xml:space="preserve"> </w:t>
-      </w:r>
-      <w:r>
-        <w:rPr>
-          <w:rFonts w:hint="eastAsia"/>
-        </w:rPr>
-        <w:t>도구는</w:t>
-      </w:r>
-      <w:r>
-        <w:rPr>
-          <w:rFonts w:hint="eastAsia"/>
-        </w:rPr>
-        <w:t xml:space="preserve"> </w:t>
-      </w:r>
-      <w:r>
-        <w:t xml:space="preserve">Tortoise </w:t>
-      </w:r>
-      <w:proofErr w:type="spellStart"/>
-      <w:r>
-        <w:t>Git</w:t>
-      </w:r>
-      <w:proofErr w:type="spellEnd"/>
-      <w:r>
-        <w:rPr>
-          <w:rFonts w:hint="eastAsia"/>
-        </w:rPr>
-        <w:t>이다</w:t>
-      </w:r>
-      <w:r>
-        <w:rPr>
-          <w:rFonts w:hint="eastAsia"/>
-        </w:rPr>
-        <w:t>.</w:t>
-      </w:r>
-    </w:p>
-    <w:tbl>
-      <w:tblPr>
-        <w:tblStyle w:val="a9"/>
-        <w:tblW w:w="0" w:type="auto"/>
-        <w:tblLook w:val="04A0" w:firstRow="1" w:lastRow="0" w:firstColumn="1" w:lastColumn="0" w:noHBand="0" w:noVBand="1"/>
-      </w:tblPr>
-      <w:tblGrid>
-        <w:gridCol w:w="4247"/>
-        <w:gridCol w:w="4247"/>
-      </w:tblGrid>
-      <w:tr>
-        <w:tc>
-          <w:tcPr>
-            <w:tcW w:w="4247" w:type="dxa"/>
-          </w:tcPr>
-          <w:p>
-            <w:r>
-              <w:rPr>
-                <w:rFonts w:hint="eastAsia"/>
-              </w:rPr>
-              <w:t>일정</w:t>
-            </w:r>
-            <w:r>
-              <w:rPr>
-                <w:rFonts w:hint="eastAsia"/>
-              </w:rPr>
-              <w:t xml:space="preserve"> </w:t>
-            </w:r>
-            <w:r>
-              <w:rPr>
-                <w:rFonts w:hint="eastAsia"/>
-              </w:rPr>
-              <w:t>관리</w:t>
-            </w:r>
-          </w:p>
-        </w:tc>
-        <w:tc>
-          <w:tcPr>
-            <w:tcW w:w="4247" w:type="dxa"/>
-          </w:tcPr>
-          <w:p>
-            <w:proofErr w:type="spellStart"/>
-            <w:r>
-              <w:t>Redmine</w:t>
-            </w:r>
-            <w:proofErr w:type="spellEnd"/>
-          </w:p>
-        </w:tc>
-      </w:tr>
-      <w:tr>
-        <w:tc>
-          <w:tcPr>
-            <w:tcW w:w="4247" w:type="dxa"/>
-          </w:tcPr>
-          <w:p>
-            <w:r>
-              <w:rPr>
-                <w:rFonts w:hint="eastAsia"/>
-              </w:rPr>
-              <w:t>형상</w:t>
-            </w:r>
-            <w:r>
-              <w:rPr>
-                <w:rFonts w:hint="eastAsia"/>
-              </w:rPr>
-              <w:t xml:space="preserve"> </w:t>
-            </w:r>
-            <w:r>
-              <w:rPr>
-                <w:rFonts w:hint="eastAsia"/>
-              </w:rPr>
-              <w:t>관리</w:t>
-            </w:r>
-          </w:p>
-        </w:tc>
-        <w:tc>
-          <w:tcPr>
-            <w:tcW w:w="4247" w:type="dxa"/>
-          </w:tcPr>
-          <w:p>
-            <w:r>
-              <w:t xml:space="preserve">Tortoise </w:t>
-            </w:r>
-            <w:proofErr w:type="spellStart"/>
-            <w:r>
-              <w:t>Git</w:t>
-            </w:r>
-            <w:proofErr w:type="spellEnd"/>
-          </w:p>
-        </w:tc>
-      </w:tr>
-      <w:tr>
-        <w:tc>
-          <w:tcPr>
-            <w:tcW w:w="4247" w:type="dxa"/>
-          </w:tcPr>
-          <w:p>
-            <w:r>
-              <w:rPr>
-                <w:rFonts w:hint="eastAsia"/>
-              </w:rPr>
-              <w:t>코드</w:t>
-            </w:r>
-            <w:r>
-              <w:rPr>
-                <w:rFonts w:hint="eastAsia"/>
-              </w:rPr>
-              <w:t xml:space="preserve"> </w:t>
-            </w:r>
-            <w:r>
-              <w:rPr>
-                <w:rFonts w:hint="eastAsia"/>
-              </w:rPr>
-              <w:t>작성</w:t>
-            </w:r>
-          </w:p>
-        </w:tc>
-        <w:tc>
-          <w:tcPr>
-            <w:tcW w:w="4247" w:type="dxa"/>
-          </w:tcPr>
-          <w:p>
-            <w:r>
-              <w:t>Eclipse</w:t>
-            </w:r>
-            <w:r>
-              <w:t xml:space="preserve"> (</w:t>
-            </w:r>
-            <w:r>
-              <w:rPr>
-                <w:rFonts w:hint="eastAsia"/>
-              </w:rPr>
-              <w:t>Java)</w:t>
-            </w:r>
-          </w:p>
-        </w:tc>
-      </w:tr>
-      <w:tr>
-        <w:tc>
-          <w:tcPr>
-            <w:tcW w:w="4247" w:type="dxa"/>
-          </w:tcPr>
-          <w:p>
-            <w:r>
-              <w:rPr>
-                <w:rFonts w:hint="eastAsia"/>
-              </w:rPr>
-              <w:t>문서</w:t>
-            </w:r>
-            <w:r>
-              <w:rPr>
-                <w:rFonts w:hint="eastAsia"/>
-              </w:rPr>
-              <w:t xml:space="preserve"> </w:t>
-            </w:r>
-            <w:r>
-              <w:rPr>
-                <w:rFonts w:hint="eastAsia"/>
-              </w:rPr>
-              <w:t>도구</w:t>
-            </w:r>
-          </w:p>
-        </w:tc>
-        <w:tc>
-          <w:tcPr>
-            <w:tcW w:w="4247" w:type="dxa"/>
-          </w:tcPr>
-          <w:p>
-            <w:r>
-              <w:rPr>
-                <w:rFonts w:hint="eastAsia"/>
-              </w:rPr>
-              <w:t>MS word</w:t>
-            </w:r>
-          </w:p>
-        </w:tc>
-      </w:tr>
-      <w:tr>
-        <w:tc>
-          <w:tcPr>
-            <w:tcW w:w="4247" w:type="dxa"/>
-          </w:tcPr>
-          <w:p/>
-        </w:tc>
-        <w:tc>
-          <w:tcPr>
-            <w:tcW w:w="4247" w:type="dxa"/>
-          </w:tcPr>
-          <w:p/>
-        </w:tc>
-      </w:tr>
-    </w:tbl>
-    <w:p/>
-    <w:p>
-      <w:r>
-        <w:br w:type="page"/>
-      </w:r>
-    </w:p>
-    <w:p>
-      <w:pPr>
-        <w:pStyle w:val="1"/>
-      </w:pPr>
-      <w:bookmarkStart w:id="14" w:name="_Toc447537513"/>
-      <w:r>
-        <w:rPr>
-          <w:rFonts w:hint="eastAsia"/>
-        </w:rPr>
-        <w:lastRenderedPageBreak/>
-        <w:t>규모</w:t>
-      </w:r>
-      <w:r>
-        <w:rPr>
-          <w:rFonts w:hint="eastAsia"/>
-        </w:rPr>
-        <w:t xml:space="preserve"> 산정</w:t>
-      </w:r>
-      <w:bookmarkEnd w:id="14"/>
-    </w:p>
-    <w:tbl>
-      <w:tblPr>
-        <w:tblpPr w:leftFromText="142" w:rightFromText="142" w:vertAnchor="text" w:horzAnchor="margin" w:tblpY="45"/>
-        <w:tblW w:w="0" w:type="auto"/>
-        <w:tblBorders>
-          <w:top w:val="single" w:sz="4" w:space="0" w:color="auto"/>
-          <w:left w:val="single" w:sz="4" w:space="0" w:color="auto"/>
-          <w:bottom w:val="single" w:sz="4" w:space="0" w:color="auto"/>
-          <w:right w:val="single" w:sz="4" w:space="0" w:color="auto"/>
-          <w:insideH w:val="single" w:sz="4" w:space="0" w:color="auto"/>
-          <w:insideV w:val="single" w:sz="4" w:space="0" w:color="auto"/>
-        </w:tblBorders>
-        <w:tblLook w:val="04A0" w:firstRow="1" w:lastRow="0" w:firstColumn="1" w:lastColumn="0" w:noHBand="0" w:noVBand="1"/>
-      </w:tblPr>
-      <w:tblGrid>
-        <w:gridCol w:w="8494"/>
-      </w:tblGrid>
-      <w:tr>
-        <w:tc>
-          <w:tcPr>
-            <w:tcW w:w="8538" w:type="dxa"/>
-          </w:tcPr>
-          <w:p>
-            <w:pPr>
-              <w:rPr>
-                <w:rStyle w:val="ae"/>
-              </w:rPr>
-            </w:pPr>
-            <w:r>
-              <w:rPr>
-                <w:rStyle w:val="ae"/>
-                <w:rFonts w:hint="eastAsia"/>
-              </w:rPr>
               <w:t>WBS</w:t>
             </w:r>
             <w:r>
@@ -5756,7 +5738,7 @@
       <w:pPr>
         <w:pStyle w:val="2"/>
       </w:pPr>
-      <w:bookmarkStart w:id="15" w:name="_Toc447537514"/>
+      <w:bookmarkStart w:id="14" w:name="_Toc447537514"/>
       <w:proofErr w:type="gramStart"/>
       <w:r>
         <w:rPr>
@@ -5771,7 +5753,7 @@
         </w:rPr>
         <w:t>Work Breakdown Structure)</w:t>
       </w:r>
-      <w:bookmarkEnd w:id="15"/>
+      <w:bookmarkEnd w:id="14"/>
     </w:p>
     <w:p>
       <w:r>
@@ -5837,7 +5819,7 @@
       <w:pPr>
         <w:pStyle w:val="1"/>
       </w:pPr>
-      <w:bookmarkStart w:id="16" w:name="_Toc447537515"/>
+      <w:bookmarkStart w:id="15" w:name="_Toc447537515"/>
       <w:r>
         <w:rPr>
           <w:rFonts w:hint="eastAsia"/>
@@ -5845,7 +5827,7 @@
         <w:lastRenderedPageBreak/>
         <w:t>일정</w:t>
       </w:r>
-      <w:bookmarkEnd w:id="16"/>
+      <w:bookmarkEnd w:id="15"/>
     </w:p>
     <w:tbl>
       <w:tblPr>
@@ -7447,7 +7429,63 @@
         <w:t>차트</w:t>
       </w:r>
     </w:p>
-    <w:p/>
+    <w:p>
+      <w:r>
+        <w:rPr>
+          <w:noProof/>
+        </w:rPr>
+        <w:drawing>
+          <wp:inline distT="0" distB="0" distL="0" distR="0">
+            <wp:extent cx="5394960" cy="2156460"/>
+            <wp:effectExtent l="0" t="0" r="0" b="0"/>
+            <wp:docPr id="6" name="그림 6"/>
+            <wp:cNvGraphicFramePr>
+              <a:graphicFrameLocks xmlns:a="http://schemas.openxmlformats.org/drawingml/2006/main" noChangeAspect="1"/>
+            </wp:cNvGraphicFramePr>
+            <a:graphic xmlns:a="http://schemas.openxmlformats.org/drawingml/2006/main">
+              <a:graphicData uri="http://schemas.openxmlformats.org/drawingml/2006/picture">
+                <pic:pic xmlns:pic="http://schemas.openxmlformats.org/drawingml/2006/picture">
+                  <pic:nvPicPr>
+                    <pic:cNvPr id="0" name="Picture 1"/>
+                    <pic:cNvPicPr>
+                      <a:picLocks noChangeAspect="1" noChangeArrowheads="1"/>
+                    </pic:cNvPicPr>
+                  </pic:nvPicPr>
+                  <pic:blipFill>
+                    <a:blip r:embed="rId11" cstate="print">
+                      <a:extLst>
+                        <a:ext uri="{28A0092B-C50C-407E-A947-70E740481C1C}">
+                          <a14:useLocalDpi xmlns:a14="http://schemas.microsoft.com/office/drawing/2010/main" val="0"/>
+                        </a:ext>
+                      </a:extLst>
+                    </a:blip>
+                    <a:srcRect/>
+                    <a:stretch>
+                      <a:fillRect/>
+                    </a:stretch>
+                  </pic:blipFill>
+                  <pic:spPr bwMode="auto">
+                    <a:xfrm>
+                      <a:off x="0" y="0"/>
+                      <a:ext cx="5394960" cy="2156460"/>
+                    </a:xfrm>
+                    <a:prstGeom prst="rect">
+                      <a:avLst/>
+                    </a:prstGeom>
+                    <a:noFill/>
+                    <a:ln>
+                      <a:noFill/>
+                    </a:ln>
+                  </pic:spPr>
+                </pic:pic>
+              </a:graphicData>
+            </a:graphic>
+          </wp:inline>
+        </w:drawing>
+      </w:r>
+      <w:bookmarkStart w:id="16" w:name="_GoBack"/>
+      <w:bookmarkEnd w:id="16"/>
+    </w:p>
     <w:p/>
     <w:p>
       <w:r>
@@ -9232,9 +9270,9 @@
     </w:tbl>
     <w:p/>
     <w:sectPr>
-      <w:headerReference w:type="default" r:id="rId11"/>
-      <w:footerReference w:type="even" r:id="rId12"/>
-      <w:footerReference w:type="default" r:id="rId13"/>
+      <w:headerReference w:type="default" r:id="rId12"/>
+      <w:footerReference w:type="even" r:id="rId13"/>
+      <w:footerReference w:type="default" r:id="rId14"/>
       <w:pgSz w:w="11906" w:h="16838"/>
       <w:pgMar w:top="1985" w:right="1701" w:bottom="1701" w:left="1701" w:header="851" w:footer="992" w:gutter="0"/>
       <w:pgNumType w:fmt="numberInDash" w:start="0"/>
@@ -12781,7 +12819,7 @@
 </file>
 
 <file path=customXml/itemProps1.xml><?xml version="1.0" encoding="utf-8"?>
-<ds:datastoreItem xmlns:ds="http://schemas.openxmlformats.org/officeDocument/2006/customXml" ds:itemID="{4B19E94E-1FE7-4017-9455-31F40B35F361}">
+<ds:datastoreItem xmlns:ds="http://schemas.openxmlformats.org/officeDocument/2006/customXml" ds:itemID="{528D8A8A-891C-4F20-8DB0-7933907B2B16}">
   <ds:schemaRefs>
     <ds:schemaRef ds:uri="http://schemas.openxmlformats.org/officeDocument/2006/bibliography"/>
   </ds:schemaRefs>

</xml_diff>

<commit_message>
WBS and pertchart.pptx 통합일정계획표(Gantt chart)_v1.1.xlsx rename
</commit_message>
<xml_diff>
--- a/doc/2_ 프로젝트 계획서/프로젝트 계획서 Template_v0.03.docx
+++ b/doc/2_ 프로젝트 계획서/프로젝트 계획서 Template_v0.03.docx
@@ -194,21 +194,7 @@
         <w:rPr>
           <w:rFonts w:hint="eastAsia"/>
         </w:rPr>
-        <w:t xml:space="preserve">- 변 경 이 </w:t>
-      </w:r>
-      <w:proofErr w:type="spellStart"/>
-      <w:r>
-        <w:rPr>
-          <w:rFonts w:hint="eastAsia"/>
-        </w:rPr>
-        <w:t>력</w:t>
-      </w:r>
-      <w:proofErr w:type="spellEnd"/>
-      <w:r>
-        <w:rPr>
-          <w:rFonts w:hint="eastAsia"/>
-        </w:rPr>
-        <w:t xml:space="preserve"> -</w:t>
+        <w:t>- 변 경 이 력 -</w:t>
       </w:r>
     </w:p>
     <w:p/>
@@ -3873,17 +3859,8 @@
                 <w:rFonts w:ascii="맑은 고딕" w:hAnsi="맑은 고딕"/>
                 <w:szCs w:val="20"/>
               </w:rPr>
-              <w:t>.</w:t>
-            </w:r>
-            <w:proofErr w:type="spellStart"/>
-            <w:r>
-              <w:rPr>
-                <w:rFonts w:ascii="맑은 고딕" w:hAnsi="맑은 고딕"/>
-                <w:szCs w:val="20"/>
-              </w:rPr>
-              <w:t>ppt</w:t>
-            </w:r>
-            <w:proofErr w:type="spellEnd"/>
+              <w:t>.ppt</w:t>
+            </w:r>
           </w:p>
         </w:tc>
       </w:tr>
@@ -4555,7 +4532,6 @@
               </w:rPr>
               <w:t xml:space="preserve"> </w:t>
             </w:r>
-            <w:proofErr w:type="spellStart"/>
             <w:r>
               <w:rPr>
                 <w:rStyle w:val="ae"/>
@@ -4563,7 +4539,6 @@
               </w:rPr>
               <w:t>생명주기에</w:t>
             </w:r>
-            <w:proofErr w:type="spellEnd"/>
             <w:r>
               <w:rPr>
                 <w:rStyle w:val="ae"/>
@@ -5221,7 +5196,6 @@
               </w:rPr>
               <w:t>등</w:t>
             </w:r>
-            <w:proofErr w:type="gramStart"/>
             <w:r>
               <w:rPr>
                 <w:rStyle w:val="ae"/>
@@ -5229,7 +5203,6 @@
               </w:rPr>
               <w:t>..</w:t>
             </w:r>
-            <w:proofErr w:type="gramEnd"/>
           </w:p>
         </w:tc>
       </w:tr>
@@ -5303,11 +5276,9 @@
         </w:rPr>
         <w:t xml:space="preserve"> </w:t>
       </w:r>
-      <w:proofErr w:type="spellStart"/>
       <w:r>
         <w:t>Redmine</w:t>
       </w:r>
-      <w:proofErr w:type="spellEnd"/>
       <w:r>
         <w:rPr>
           <w:rFonts w:hint="eastAsia"/>
@@ -5345,13 +5316,8 @@
         <w:t xml:space="preserve"> </w:t>
       </w:r>
       <w:r>
-        <w:t xml:space="preserve">Tortoise </w:t>
-      </w:r>
-      <w:proofErr w:type="spellStart"/>
-      <w:r>
-        <w:t>Git</w:t>
-      </w:r>
-      <w:proofErr w:type="spellEnd"/>
+        <w:t>Tortoise Git</w:t>
+      </w:r>
       <w:r>
         <w:rPr>
           <w:rFonts w:hint="eastAsia"/>
@@ -5406,11 +5372,9 @@
             <w:tcW w:w="4247" w:type="dxa"/>
           </w:tcPr>
           <w:p>
-            <w:proofErr w:type="spellStart"/>
             <w:r>
               <w:t>Redmine</w:t>
             </w:r>
-            <w:proofErr w:type="spellEnd"/>
           </w:p>
         </w:tc>
       </w:tr>
@@ -5446,13 +5410,8 @@
           </w:tcPr>
           <w:p>
             <w:r>
-              <w:t xml:space="preserve">Tortoise </w:t>
-            </w:r>
-            <w:proofErr w:type="spellStart"/>
-            <w:r>
-              <w:t>Git</w:t>
-            </w:r>
-            <w:proofErr w:type="spellEnd"/>
+              <w:t>Tortoise Git</w:t>
+            </w:r>
           </w:p>
         </w:tc>
       </w:tr>
@@ -5739,77 +5698,15 @@
         <w:pStyle w:val="2"/>
       </w:pPr>
       <w:bookmarkStart w:id="14" w:name="_Toc447537514"/>
-      <w:proofErr w:type="gramStart"/>
-      <w:r>
-        <w:rPr>
-          <w:rFonts w:hint="eastAsia"/>
-        </w:rPr>
-        <w:t>WBS(</w:t>
-      </w:r>
-      <w:proofErr w:type="gramEnd"/>
-      <w:r>
-        <w:rPr>
-          <w:rFonts w:hint="eastAsia"/>
-        </w:rPr>
-        <w:t>Work Breakdown Structure)</w:t>
+      <w:r>
+        <w:rPr>
+          <w:rFonts w:hint="eastAsia"/>
+        </w:rPr>
+        <w:t>WBS(Work Breakdown Structure)</w:t>
       </w:r>
       <w:bookmarkEnd w:id="14"/>
     </w:p>
-    <w:p>
-      <w:r>
-        <w:rPr>
-          <w:noProof/>
-        </w:rPr>
-        <w:drawing>
-          <wp:inline distT="0" distB="0" distL="0" distR="0">
-            <wp:extent cx="5400040" cy="6661525"/>
-            <wp:effectExtent l="0" t="0" r="0" b="6350"/>
-            <wp:docPr id="5" name="그림 5" descr="C:\Users\jeong\Desktop\WBS초안.png"/>
-            <wp:cNvGraphicFramePr>
-              <a:graphicFrameLocks xmlns:a="http://schemas.openxmlformats.org/drawingml/2006/main" noChangeAspect="1"/>
-            </wp:cNvGraphicFramePr>
-            <a:graphic xmlns:a="http://schemas.openxmlformats.org/drawingml/2006/main">
-              <a:graphicData uri="http://schemas.openxmlformats.org/drawingml/2006/picture">
-                <pic:pic xmlns:pic="http://schemas.openxmlformats.org/drawingml/2006/picture">
-                  <pic:nvPicPr>
-                    <pic:cNvPr id="0" name="Picture 8" descr="C:\Users\jeong\Desktop\WBS초안.png"/>
-                    <pic:cNvPicPr>
-                      <a:picLocks noChangeAspect="1" noChangeArrowheads="1"/>
-                    </pic:cNvPicPr>
-                  </pic:nvPicPr>
-                  <pic:blipFill>
-                    <a:blip r:embed="rId10" cstate="print">
-                      <a:extLst>
-                        <a:ext uri="{28A0092B-C50C-407E-A947-70E740481C1C}">
-                          <a14:useLocalDpi xmlns:a14="http://schemas.microsoft.com/office/drawing/2010/main" val="0"/>
-                        </a:ext>
-                      </a:extLst>
-                    </a:blip>
-                    <a:srcRect/>
-                    <a:stretch>
-                      <a:fillRect/>
-                    </a:stretch>
-                  </pic:blipFill>
-                  <pic:spPr bwMode="auto">
-                    <a:xfrm>
-                      <a:off x="0" y="0"/>
-                      <a:ext cx="5400040" cy="6661525"/>
-                    </a:xfrm>
-                    <a:prstGeom prst="rect">
-                      <a:avLst/>
-                    </a:prstGeom>
-                    <a:noFill/>
-                    <a:ln>
-                      <a:noFill/>
-                    </a:ln>
-                  </pic:spPr>
-                </pic:pic>
-              </a:graphicData>
-            </a:graphic>
-          </wp:inline>
-        </w:drawing>
-      </w:r>
-    </w:p>
+    <w:p/>
     <w:p>
       <w:r>
         <w:br w:type="page"/>
@@ -5963,14 +5860,12 @@
             <w:tcW w:w="2831" w:type="dxa"/>
           </w:tcPr>
           <w:p>
-            <w:proofErr w:type="spellStart"/>
             <w:r>
               <w:rPr>
                 <w:rFonts w:hint="eastAsia"/>
               </w:rPr>
               <w:t>작업명</w:t>
             </w:r>
-            <w:proofErr w:type="spellEnd"/>
           </w:p>
         </w:tc>
         <w:tc>
@@ -5991,14 +5886,12 @@
             <w:tcW w:w="2832" w:type="dxa"/>
           </w:tcPr>
           <w:p>
-            <w:proofErr w:type="spellStart"/>
             <w:r>
               <w:rPr>
                 <w:rFonts w:hint="eastAsia"/>
               </w:rPr>
               <w:t>선행작업</w:t>
             </w:r>
-            <w:proofErr w:type="spellEnd"/>
           </w:p>
         </w:tc>
       </w:tr>
@@ -6058,6 +5951,11 @@
             <w:tcW w:w="2832" w:type="dxa"/>
           </w:tcPr>
           <w:p>
+            <w:pPr>
+              <w:rPr>
+                <w:rFonts w:hint="eastAsia"/>
+              </w:rPr>
+            </w:pPr>
             <w:r>
               <w:rPr>
                 <w:rFonts w:hint="eastAsia"/>
@@ -7452,7 +7350,7 @@
                     </pic:cNvPicPr>
                   </pic:nvPicPr>
                   <pic:blipFill>
-                    <a:blip r:embed="rId11" cstate="print">
+                    <a:blip r:embed="rId10" cstate="print">
                       <a:extLst>
                         <a:ext uri="{28A0092B-C50C-407E-A947-70E740481C1C}">
                           <a14:useLocalDpi xmlns:a14="http://schemas.microsoft.com/office/drawing/2010/main" val="0"/>
@@ -7483,8 +7381,6 @@
           </wp:inline>
         </w:drawing>
       </w:r>
-      <w:bookmarkStart w:id="16" w:name="_GoBack"/>
-      <w:bookmarkEnd w:id="16"/>
     </w:p>
     <w:p/>
     <w:p>
@@ -7494,6 +7390,8 @@
         </w:rPr>
         <w:t>PERT</w:t>
       </w:r>
+      <w:bookmarkStart w:id="16" w:name="_GoBack"/>
+      <w:bookmarkEnd w:id="16"/>
       <w:r>
         <w:t xml:space="preserve"> </w:t>
       </w:r>
@@ -7776,16 +7674,8 @@
         <w:rPr>
           <w:rFonts w:hint="eastAsia"/>
         </w:rPr>
-        <w:t xml:space="preserve"> </w:t>
-      </w:r>
-      <w:proofErr w:type="spellStart"/>
-      <w:r>
-        <w:rPr>
-          <w:rFonts w:hint="eastAsia"/>
-        </w:rPr>
-        <w:t>Git</w:t>
-      </w:r>
-      <w:proofErr w:type="spellEnd"/>
+        <w:t xml:space="preserve"> Git</w:t>
+      </w:r>
       <w:r>
         <w:t xml:space="preserve"> </w:t>
       </w:r>
@@ -7909,16 +7799,8 @@
         <w:rPr>
           <w:rFonts w:hint="eastAsia"/>
         </w:rPr>
-        <w:t xml:space="preserve"> </w:t>
-      </w:r>
-      <w:proofErr w:type="spellStart"/>
-      <w:r>
-        <w:rPr>
-          <w:rFonts w:hint="eastAsia"/>
-        </w:rPr>
-        <w:t>Redmine</w:t>
-      </w:r>
-      <w:proofErr w:type="spellEnd"/>
+        <w:t xml:space="preserve"> Redmine</w:t>
+      </w:r>
       <w:r>
         <w:t xml:space="preserve"> </w:t>
       </w:r>
@@ -8259,16 +8141,8 @@
         <w:rPr>
           <w:rFonts w:hint="eastAsia"/>
         </w:rPr>
-        <w:t xml:space="preserve"> </w:t>
-      </w:r>
-      <w:proofErr w:type="spellStart"/>
-      <w:r>
-        <w:rPr>
-          <w:rFonts w:hint="eastAsia"/>
-        </w:rPr>
-        <w:t>Git</w:t>
-      </w:r>
-      <w:proofErr w:type="spellEnd"/>
+        <w:t xml:space="preserve"> Git</w:t>
+      </w:r>
       <w:r>
         <w:rPr>
           <w:rFonts w:hint="eastAsia"/>
@@ -9270,9 +9144,9 @@
     </w:tbl>
     <w:p/>
     <w:sectPr>
-      <w:headerReference w:type="default" r:id="rId12"/>
-      <w:footerReference w:type="even" r:id="rId13"/>
-      <w:footerReference w:type="default" r:id="rId14"/>
+      <w:headerReference w:type="default" r:id="rId11"/>
+      <w:footerReference w:type="even" r:id="rId12"/>
+      <w:footerReference w:type="default" r:id="rId13"/>
       <w:pgSz w:w="11906" w:h="16838"/>
       <w:pgMar w:top="1985" w:right="1701" w:bottom="1701" w:left="1701" w:header="851" w:footer="992" w:gutter="0"/>
       <w:pgNumType w:fmt="numberInDash" w:start="0"/>
@@ -9557,14 +9431,12 @@
     <w:r>
       <w:tab/>
     </w:r>
-    <w:proofErr w:type="spellStart"/>
     <w:r>
       <w:rPr>
         <w:rFonts w:hint="eastAsia"/>
       </w:rPr>
       <w:t>고객사</w:t>
     </w:r>
-    <w:proofErr w:type="spellEnd"/>
     <w:r>
       <w:rPr>
         <w:rFonts w:hint="eastAsia"/>
@@ -12819,7 +12691,7 @@
 </file>
 
 <file path=customXml/itemProps1.xml><?xml version="1.0" encoding="utf-8"?>
-<ds:datastoreItem xmlns:ds="http://schemas.openxmlformats.org/officeDocument/2006/customXml" ds:itemID="{528D8A8A-891C-4F20-8DB0-7933907B2B16}">
+<ds:datastoreItem xmlns:ds="http://schemas.openxmlformats.org/officeDocument/2006/customXml" ds:itemID="{D1526927-7D22-41FB-AC82-1BA62FBA61C5}">
   <ds:schemaRefs>
     <ds:schemaRef ds:uri="http://schemas.openxmlformats.org/officeDocument/2006/bibliography"/>
   </ds:schemaRefs>

</xml_diff>